<commit_message>
Creacion del archivo php login, modificacion del favicon y modificacion del registro
</commit_message>
<xml_diff>
--- a/Documento IEEE-830/Documento IEEE 830.docx
+++ b/Documento IEEE-830/Documento IEEE 830.docx
@@ -1622,14 +1622,7 @@
           <w:sz w:val="24"/>
           <w:szCs w:val="24"/>
         </w:rPr>
-        <w:t>3.2.2-</w:t>
-      </w:r>
-      <w:r>
-        <w:rPr>
-          <w:sz w:val="24"/>
-          <w:szCs w:val="24"/>
-        </w:rPr>
-        <w:t xml:space="preserve"> Sprint 2 </w:t>
+        <w:t xml:space="preserve">3.2.2- Sprint 2 </w:t>
       </w:r>
       <w:r>
         <w:rPr>
@@ -1704,14 +1697,7 @@
           <w:sz w:val="24"/>
           <w:szCs w:val="24"/>
         </w:rPr>
-        <w:t>3.2.2-</w:t>
-      </w:r>
-      <w:r>
-        <w:rPr>
-          <w:sz w:val="24"/>
-          <w:szCs w:val="24"/>
-        </w:rPr>
-        <w:t xml:space="preserve"> Sprint 3</w:t>
+        <w:t>3.2.2- Sprint 3</w:t>
       </w:r>
       <w:r>
         <w:rPr>
@@ -1874,14 +1860,7 @@
           <w:sz w:val="24"/>
           <w:szCs w:val="24"/>
         </w:rPr>
-        <w:t>Este documento es una Especificación de Requisitos Software (ERS) para la aplicación de Protección Barrial. Esta especificación se ha estructurado basándose en las directrices dadas por el estándar IEEE Práctica Recomendada para Especificaciones de Requisi</w:t>
-      </w:r>
-      <w:r>
-        <w:rPr>
-          <w:sz w:val="24"/>
-          <w:szCs w:val="24"/>
-        </w:rPr>
-        <w:t>tos Software ANSI/IEEE 830, 1998.</w:t>
+        <w:t>Este documento es una Especificación de Requisitos Software (ERS) para la aplicación de Protección Barrial. Esta especificación se ha estructurado basándose en las directrices dadas por el estándar IEEE Práctica Recomendada para Especificaciones de Requisitos Software ANSI/IEEE 830, 1998.</w:t>
       </w:r>
     </w:p>
     <w:p>
@@ -1938,14 +1917,7 @@
           <w:sz w:val="24"/>
           <w:szCs w:val="24"/>
         </w:rPr>
-        <w:t>El presente documento tiene como propósito definir las especificaciones funcionales, para el desarrollo de una aplicación de seguridad y vigilancia que permitirá a los vecinos alertarse sobre actos delictivos, a</w:t>
-      </w:r>
-      <w:r>
-        <w:rPr>
-          <w:sz w:val="24"/>
-          <w:szCs w:val="24"/>
-        </w:rPr>
-        <w:t>ccidentes y emergencias las 24 horas del día.</w:t>
+        <w:t>El presente documento tiene como propósito definir las especificaciones funcionales, para el desarrollo de una aplicación de seguridad y vigilancia que permitirá a los vecinos alertarse sobre actos delictivos, accidentes y emergencias las 24 horas del día.</w:t>
       </w:r>
     </w:p>
     <w:p>
@@ -4483,14 +4455,7 @@
           <w:sz w:val="24"/>
           <w:szCs w:val="24"/>
         </w:rPr>
-        <w:t xml:space="preserve"> tendrá cada in</w:t>
-      </w:r>
-      <w:r>
-        <w:rPr>
-          <w:sz w:val="24"/>
-          <w:szCs w:val="24"/>
-        </w:rPr>
-        <w:t xml:space="preserve">tegrante del equipo a lo largo del proyecto. Las </w:t>
+        <w:t xml:space="preserve"> tendrá cada integrante del equipo a lo largo del proyecto. Las </w:t>
       </w:r>
       <w:proofErr w:type="gramStart"/>
       <w:r>
@@ -4626,14 +4591,7 @@
           <w:sz w:val="24"/>
           <w:szCs w:val="24"/>
         </w:rPr>
-        <w:t xml:space="preserve">El sistema Protección Barrial APP será un producto diseñado para trabajar en entornos Windows, Android e IOS, lo que permitirá su utilización de forma rápida y eficaz, además de facilitar el acceso a la mayoría de los clientes, ya </w:t>
-      </w:r>
-      <w:r>
-        <w:rPr>
-          <w:sz w:val="24"/>
-          <w:szCs w:val="24"/>
-        </w:rPr>
-        <w:t xml:space="preserve">que pueden utilizar la aplicación en cualquier modelo de celular, </w:t>
+        <w:t xml:space="preserve">El sistema Protección Barrial APP será un producto diseñado para trabajar en entornos Windows, Android e IOS, lo que permitirá su utilización de forma rápida y eficaz, además de facilitar el acceso a la mayoría de los clientes, ya que pueden utilizar la aplicación en cualquier modelo de celular, </w:t>
       </w:r>
       <w:proofErr w:type="spellStart"/>
       <w:r>
@@ -5509,15 +5467,7 @@
           <w:sz w:val="24"/>
           <w:szCs w:val="24"/>
         </w:rPr>
-        <w:t>: Como administrador quiero insertar Googl</w:t>
-      </w:r>
-      <w:r>
-        <w:rPr>
-          <w:b/>
-          <w:sz w:val="24"/>
-          <w:szCs w:val="24"/>
-        </w:rPr>
-        <w:t xml:space="preserve">e </w:t>
+        <w:t xml:space="preserve">: Como administrador quiero insertar Google </w:t>
       </w:r>
       <w:proofErr w:type="spellStart"/>
       <w:r>
@@ -5609,15 +5559,7 @@
           <w:sz w:val="24"/>
           <w:szCs w:val="24"/>
         </w:rPr>
-        <w:t>: Como administra</w:t>
-      </w:r>
-      <w:r>
-        <w:rPr>
-          <w:b/>
-          <w:sz w:val="24"/>
-          <w:szCs w:val="24"/>
-        </w:rPr>
-        <w:t>dor quiero realizar un formulario para que el usuario pueda crearse una cuenta.</w:t>
+        <w:t>: Como administrador quiero realizar un formulario para que el usuario pueda crearse una cuenta.</w:t>
       </w:r>
     </w:p>
     <w:p>
@@ -7517,15 +7459,7 @@
                 <w:sz w:val="24"/>
                 <w:szCs w:val="24"/>
               </w:rPr>
-              <w:t>Pablo Nicolás Villal</w:t>
-            </w:r>
-            <w:r>
-              <w:rPr>
-                <w:b/>
-                <w:sz w:val="24"/>
-                <w:szCs w:val="24"/>
-              </w:rPr>
-              <w:t xml:space="preserve">ba y </w:t>
+              <w:t xml:space="preserve">Pablo Nicolás Villalba y </w:t>
             </w:r>
             <w:proofErr w:type="spellStart"/>
             <w:r>
@@ -7826,8 +7760,6 @@
           <w:szCs w:val="24"/>
         </w:rPr>
       </w:pPr>
-      <w:bookmarkStart w:id="1" w:name="_GoBack"/>
-      <w:bookmarkEnd w:id="1"/>
     </w:p>
     <w:tbl>
       <w:tblPr>
@@ -8030,20 +7962,8 @@
                 <w:szCs w:val="24"/>
                 <w:shd w:val="clear" w:color="auto" w:fill="F8F9FA"/>
               </w:rPr>
-              <w:t xml:space="preserve">Producto funcionando con </w:t>
-            </w:r>
-            <w:proofErr w:type="spellStart"/>
-            <w:r>
-              <w:rPr>
-                <w:rFonts w:ascii="Roboto" w:eastAsia="Roboto" w:hAnsi="Roboto" w:cs="Roboto"/>
-                <w:color w:val="21252A"/>
-                <w:sz w:val="24"/>
-                <w:szCs w:val="24"/>
-                <w:shd w:val="clear" w:color="auto" w:fill="F8F9FA"/>
-              </w:rPr>
-              <w:t>Login</w:t>
-            </w:r>
-            <w:proofErr w:type="spellEnd"/>
+              <w:t>Producto funcionando con inicio de sesión y registro de usuarios.</w:t>
+            </w:r>
           </w:p>
           <w:p>
             <w:pPr>
@@ -8148,15 +8068,7 @@
                 <w:sz w:val="24"/>
                 <w:szCs w:val="24"/>
               </w:rPr>
-              <w:t xml:space="preserve"> Martin</w:t>
-            </w:r>
-            <w:r>
-              <w:rPr>
-                <w:b/>
-                <w:sz w:val="24"/>
-                <w:szCs w:val="24"/>
-              </w:rPr>
-              <w:t xml:space="preserve"> y Nicolás Rafael Molina: </w:t>
+              <w:t xml:space="preserve"> Martin y Nicolás Rafael Molina: </w:t>
             </w:r>
             <w:r>
               <w:rPr>
@@ -8179,30 +8091,118 @@
                 <w:sz w:val="24"/>
                 <w:szCs w:val="24"/>
               </w:rPr>
+              <w:t xml:space="preserve">(funciones para la página de registro(cálculo de edad, validación de campos y alertas), </w:t>
+            </w:r>
+            <w:proofErr w:type="spellStart"/>
+            <w:r>
+              <w:rPr>
+                <w:sz w:val="24"/>
+                <w:szCs w:val="24"/>
+              </w:rPr>
+              <w:t>login</w:t>
+            </w:r>
+            <w:proofErr w:type="spellEnd"/>
+            <w:r>
+              <w:rPr>
+                <w:sz w:val="24"/>
+                <w:szCs w:val="24"/>
+              </w:rPr>
+              <w:t xml:space="preserve">(validación de campos, alertas (hechas en archivo </w:t>
+            </w:r>
+            <w:proofErr w:type="spellStart"/>
+            <w:r>
+              <w:rPr>
+                <w:sz w:val="24"/>
+                <w:szCs w:val="24"/>
+              </w:rPr>
+              <w:t>php</w:t>
+            </w:r>
+            <w:proofErr w:type="spellEnd"/>
+            <w:r>
+              <w:rPr>
+                <w:sz w:val="24"/>
+                <w:szCs w:val="24"/>
+              </w:rPr>
+              <w:t xml:space="preserve"> con </w:t>
+            </w:r>
+            <w:proofErr w:type="spellStart"/>
+            <w:r>
+              <w:rPr>
+                <w:sz w:val="24"/>
+                <w:szCs w:val="24"/>
+              </w:rPr>
+              <w:t>javascript</w:t>
+            </w:r>
+            <w:proofErr w:type="spellEnd"/>
+            <w:r>
+              <w:rPr>
+                <w:sz w:val="24"/>
+                <w:szCs w:val="24"/>
+              </w:rPr>
+              <w:t>))</w:t>
+            </w:r>
+            <w:r>
+              <w:rPr>
+                <w:sz w:val="24"/>
+                <w:szCs w:val="24"/>
+              </w:rPr>
               <w:t xml:space="preserve">, creación de los archivos PHP, </w:t>
             </w:r>
-            <w:proofErr w:type="spellStart"/>
-            <w:r>
-              <w:rPr>
-                <w:sz w:val="24"/>
-                <w:szCs w:val="24"/>
-              </w:rPr>
-              <w:t>Correciones</w:t>
-            </w:r>
-            <w:proofErr w:type="spellEnd"/>
-            <w:r>
-              <w:rPr>
-                <w:sz w:val="24"/>
-                <w:szCs w:val="24"/>
-              </w:rPr>
-              <w:t xml:space="preserve"> en el CSS, creación de base de datos en el host gratuito, unir la base de datos al proyecto, realización del video, actualización del </w:t>
-            </w:r>
-            <w:r>
-              <w:rPr>
-                <w:sz w:val="24"/>
-                <w:szCs w:val="24"/>
-              </w:rPr>
-              <w:t>documento IEEE 830.</w:t>
+            <w:r>
+              <w:rPr>
+                <w:sz w:val="24"/>
+                <w:szCs w:val="24"/>
+              </w:rPr>
+              <w:t>Correcciones</w:t>
+            </w:r>
+            <w:r>
+              <w:rPr>
+                <w:sz w:val="24"/>
+                <w:szCs w:val="24"/>
+              </w:rPr>
+              <w:t xml:space="preserve"> en el CSS, creación de base de datos en el host gratuito, </w:t>
+            </w:r>
+            <w:r>
+              <w:rPr>
+                <w:sz w:val="24"/>
+                <w:szCs w:val="24"/>
+              </w:rPr>
+              <w:t>conexión de la base de datos a la página web</w:t>
+            </w:r>
+            <w:r>
+              <w:rPr>
+                <w:sz w:val="24"/>
+                <w:szCs w:val="24"/>
+              </w:rPr>
+              <w:t xml:space="preserve">, realización del video, </w:t>
+            </w:r>
+            <w:r>
+              <w:rPr>
+                <w:sz w:val="24"/>
+                <w:szCs w:val="24"/>
+              </w:rPr>
+              <w:t xml:space="preserve">actualización del </w:t>
+            </w:r>
+            <w:r>
+              <w:rPr>
+                <w:sz w:val="24"/>
+                <w:szCs w:val="24"/>
+              </w:rPr>
+              <w:t>documento IEEE 830,</w:t>
+            </w:r>
+            <w:r>
+              <w:rPr>
+                <w:sz w:val="24"/>
+                <w:szCs w:val="24"/>
+              </w:rPr>
+              <w:t xml:space="preserve"> creación de la pág</w:t>
+            </w:r>
+            <w:r>
+              <w:rPr>
+                <w:sz w:val="24"/>
+                <w:szCs w:val="24"/>
+              </w:rPr>
+              <w:t>ina “¿Olvidaste la contraseña?”.</w:t>
             </w:r>
           </w:p>
         </w:tc>
@@ -8273,7 +8273,18 @@
                 <w:szCs w:val="24"/>
                 <w:shd w:val="clear" w:color="auto" w:fill="F8F9FA"/>
               </w:rPr>
-              <w:t>16/11</w:t>
+              <w:t>21</w:t>
+            </w:r>
+            <w:r>
+              <w:rPr>
+                <w:rFonts w:ascii="Roboto" w:eastAsia="Roboto" w:hAnsi="Roboto" w:cs="Roboto"/>
+                <w:b/>
+                <w:color w:val="21252A"/>
+                <w:sz w:val="24"/>
+                <w:szCs w:val="24"/>
+                <w:shd w:val="clear" w:color="auto" w:fill="F8F9FA"/>
+              </w:rPr>
+              <w:t>/11</w:t>
             </w:r>
           </w:p>
         </w:tc>
@@ -8555,6 +8566,66 @@
           </w:p>
           <w:p>
             <w:pPr>
+              <w:pStyle w:val="Prrafodelista"/>
+              <w:numPr>
+                <w:ilvl w:val="0"/>
+                <w:numId w:val="10"/>
+              </w:numPr>
+              <w:spacing w:line="276" w:lineRule="auto"/>
+              <w:rPr>
+                <w:sz w:val="24"/>
+                <w:szCs w:val="24"/>
+              </w:rPr>
+            </w:pPr>
+            <w:r>
+              <w:rPr>
+                <w:sz w:val="24"/>
+                <w:szCs w:val="24"/>
+              </w:rPr>
+              <w:t>Error de sintaxis a la hora de realizar la consulta a la base de datos, la función “</w:t>
+            </w:r>
+            <w:proofErr w:type="spellStart"/>
+            <w:r>
+              <w:rPr>
+                <w:sz w:val="24"/>
+                <w:szCs w:val="24"/>
+              </w:rPr>
+              <w:t>mysqli_query</w:t>
+            </w:r>
+            <w:proofErr w:type="spellEnd"/>
+            <w:r>
+              <w:rPr>
+                <w:sz w:val="24"/>
+                <w:szCs w:val="24"/>
+              </w:rPr>
+              <w:t>” estaba mal escrita, por lo tanto, no podía realizar la consulta y aparecía la alerta de error.</w:t>
+            </w:r>
+          </w:p>
+          <w:p>
+            <w:pPr>
+              <w:pStyle w:val="Prrafodelista"/>
+              <w:numPr>
+                <w:ilvl w:val="0"/>
+                <w:numId w:val="10"/>
+              </w:numPr>
+              <w:spacing w:line="276" w:lineRule="auto"/>
+              <w:rPr>
+                <w:sz w:val="24"/>
+                <w:szCs w:val="24"/>
+              </w:rPr>
+            </w:pPr>
+            <w:r>
+              <w:rPr>
+                <w:sz w:val="24"/>
+                <w:szCs w:val="24"/>
+              </w:rPr>
+              <w:t>Uno de los integrantes del grupo se le rompió la computadora por tres días.</w:t>
+            </w:r>
+            <w:bookmarkStart w:id="1" w:name="_GoBack"/>
+            <w:bookmarkEnd w:id="1"/>
+          </w:p>
+          <w:p>
+            <w:pPr>
               <w:spacing w:line="276" w:lineRule="auto"/>
               <w:rPr>
                 <w:b/>
@@ -8570,6 +8641,229 @@
       <w:pPr>
         <w:spacing w:line="276" w:lineRule="auto"/>
         <w:ind w:left="709"/>
+        <w:rPr>
+          <w:b/>
+          <w:sz w:val="24"/>
+          <w:szCs w:val="24"/>
+        </w:rPr>
+      </w:pPr>
+    </w:p>
+    <w:p>
+      <w:pPr>
+        <w:pStyle w:val="Prrafodelista"/>
+        <w:spacing w:line="276" w:lineRule="auto"/>
+        <w:ind w:left="0"/>
+        <w:rPr>
+          <w:b/>
+          <w:sz w:val="24"/>
+          <w:szCs w:val="24"/>
+        </w:rPr>
+      </w:pPr>
+    </w:p>
+    <w:p>
+      <w:pPr>
+        <w:pStyle w:val="Prrafodelista"/>
+        <w:spacing w:line="276" w:lineRule="auto"/>
+        <w:ind w:left="0"/>
+        <w:rPr>
+          <w:b/>
+          <w:sz w:val="24"/>
+          <w:szCs w:val="24"/>
+        </w:rPr>
+      </w:pPr>
+    </w:p>
+    <w:p>
+      <w:pPr>
+        <w:pStyle w:val="Prrafodelista"/>
+        <w:spacing w:line="276" w:lineRule="auto"/>
+        <w:ind w:left="0"/>
+        <w:rPr>
+          <w:b/>
+          <w:sz w:val="24"/>
+          <w:szCs w:val="24"/>
+        </w:rPr>
+      </w:pPr>
+    </w:p>
+    <w:p>
+      <w:pPr>
+        <w:pStyle w:val="Prrafodelista"/>
+        <w:spacing w:line="276" w:lineRule="auto"/>
+        <w:ind w:left="0"/>
+        <w:rPr>
+          <w:b/>
+          <w:sz w:val="24"/>
+          <w:szCs w:val="24"/>
+        </w:rPr>
+      </w:pPr>
+    </w:p>
+    <w:p>
+      <w:pPr>
+        <w:pStyle w:val="Prrafodelista"/>
+        <w:spacing w:line="276" w:lineRule="auto"/>
+        <w:ind w:left="0"/>
+        <w:rPr>
+          <w:b/>
+          <w:sz w:val="24"/>
+          <w:szCs w:val="24"/>
+        </w:rPr>
+      </w:pPr>
+    </w:p>
+    <w:p>
+      <w:pPr>
+        <w:pStyle w:val="Prrafodelista"/>
+        <w:spacing w:line="276" w:lineRule="auto"/>
+        <w:ind w:left="0"/>
+        <w:rPr>
+          <w:b/>
+          <w:sz w:val="24"/>
+          <w:szCs w:val="24"/>
+        </w:rPr>
+      </w:pPr>
+    </w:p>
+    <w:p>
+      <w:pPr>
+        <w:pStyle w:val="Prrafodelista"/>
+        <w:spacing w:line="276" w:lineRule="auto"/>
+        <w:ind w:left="0"/>
+        <w:rPr>
+          <w:b/>
+          <w:sz w:val="24"/>
+          <w:szCs w:val="24"/>
+        </w:rPr>
+      </w:pPr>
+    </w:p>
+    <w:p>
+      <w:pPr>
+        <w:pStyle w:val="Prrafodelista"/>
+        <w:spacing w:line="276" w:lineRule="auto"/>
+        <w:ind w:left="0"/>
+        <w:rPr>
+          <w:b/>
+          <w:sz w:val="24"/>
+          <w:szCs w:val="24"/>
+        </w:rPr>
+      </w:pPr>
+    </w:p>
+    <w:p>
+      <w:pPr>
+        <w:pStyle w:val="Prrafodelista"/>
+        <w:spacing w:line="276" w:lineRule="auto"/>
+        <w:ind w:left="0"/>
+        <w:rPr>
+          <w:b/>
+          <w:sz w:val="24"/>
+          <w:szCs w:val="24"/>
+        </w:rPr>
+      </w:pPr>
+    </w:p>
+    <w:p>
+      <w:pPr>
+        <w:pStyle w:val="Prrafodelista"/>
+        <w:spacing w:line="276" w:lineRule="auto"/>
+        <w:ind w:left="0"/>
+        <w:rPr>
+          <w:b/>
+          <w:sz w:val="24"/>
+          <w:szCs w:val="24"/>
+        </w:rPr>
+      </w:pPr>
+    </w:p>
+    <w:p>
+      <w:pPr>
+        <w:pStyle w:val="Prrafodelista"/>
+        <w:spacing w:line="276" w:lineRule="auto"/>
+        <w:ind w:left="0"/>
+        <w:rPr>
+          <w:b/>
+          <w:sz w:val="24"/>
+          <w:szCs w:val="24"/>
+        </w:rPr>
+      </w:pPr>
+      <w:r>
+        <w:rPr>
+          <w:b/>
+          <w:sz w:val="24"/>
+          <w:szCs w:val="24"/>
+        </w:rPr>
+        <w:t>*Adjunto imagen del error del comando “</w:t>
+      </w:r>
+      <w:proofErr w:type="spellStart"/>
+      <w:r>
+        <w:rPr>
+          <w:b/>
+          <w:sz w:val="24"/>
+          <w:szCs w:val="24"/>
+        </w:rPr>
+        <w:t>git</w:t>
+      </w:r>
+      <w:proofErr w:type="spellEnd"/>
+      <w:r>
+        <w:rPr>
+          <w:b/>
+          <w:sz w:val="24"/>
+          <w:szCs w:val="24"/>
+        </w:rPr>
+        <w:t xml:space="preserve"> </w:t>
+      </w:r>
+      <w:proofErr w:type="spellStart"/>
+      <w:r>
+        <w:rPr>
+          <w:b/>
+          <w:sz w:val="24"/>
+          <w:szCs w:val="24"/>
+        </w:rPr>
+        <w:t>pull</w:t>
+      </w:r>
+      <w:proofErr w:type="spellEnd"/>
+      <w:r>
+        <w:rPr>
+          <w:b/>
+          <w:sz w:val="24"/>
+          <w:szCs w:val="24"/>
+        </w:rPr>
+        <w:t xml:space="preserve"> </w:t>
+      </w:r>
+      <w:proofErr w:type="spellStart"/>
+      <w:r>
+        <w:rPr>
+          <w:b/>
+          <w:sz w:val="24"/>
+          <w:szCs w:val="24"/>
+        </w:rPr>
+        <w:t>origin</w:t>
+      </w:r>
+      <w:proofErr w:type="spellEnd"/>
+      <w:r>
+        <w:rPr>
+          <w:b/>
+          <w:sz w:val="24"/>
+          <w:szCs w:val="24"/>
+        </w:rPr>
+        <w:t xml:space="preserve"> </w:t>
+      </w:r>
+      <w:proofErr w:type="spellStart"/>
+      <w:r>
+        <w:rPr>
+          <w:b/>
+          <w:sz w:val="24"/>
+          <w:szCs w:val="24"/>
+        </w:rPr>
+        <w:t>main</w:t>
+      </w:r>
+      <w:proofErr w:type="spellEnd"/>
+      <w:r>
+        <w:rPr>
+          <w:b/>
+          <w:sz w:val="24"/>
+          <w:szCs w:val="24"/>
+        </w:rPr>
+        <w:t>”:</w:t>
+      </w:r>
+    </w:p>
+    <w:p>
+      <w:pPr>
+        <w:pStyle w:val="Prrafodelista"/>
+        <w:spacing w:line="276" w:lineRule="auto"/>
         <w:rPr>
           <w:b/>
           <w:sz w:val="24"/>
@@ -8588,10 +8882,10 @@
           <wp:anchor distT="0" distB="0" distL="114300" distR="114300" simplePos="0" relativeHeight="251658240" behindDoc="1" locked="0" layoutInCell="1" allowOverlap="1">
             <wp:simplePos x="0" y="0"/>
             <wp:positionH relativeFrom="margin">
-              <wp:posOffset>1053465</wp:posOffset>
+              <wp:align>left</wp:align>
             </wp:positionH>
             <wp:positionV relativeFrom="paragraph">
-              <wp:posOffset>90170</wp:posOffset>
+              <wp:posOffset>245745</wp:posOffset>
             </wp:positionV>
             <wp:extent cx="5395758" cy="2124075"/>
             <wp:effectExtent l="0" t="0" r="0" b="0"/>
@@ -8633,7 +8927,7 @@
                   <pic:spPr bwMode="auto">
                     <a:xfrm>
                       <a:off x="0" y="0"/>
-                      <a:ext cx="5396084" cy="2124203"/>
+                      <a:ext cx="5395758" cy="2124075"/>
                     </a:xfrm>
                     <a:prstGeom prst="rect">
                       <a:avLst/>
@@ -8655,109 +8949,6 @@
           </wp:anchor>
         </w:drawing>
       </w:r>
-    </w:p>
-    <w:p>
-      <w:pPr>
-        <w:pStyle w:val="Prrafodelista"/>
-        <w:spacing w:line="276" w:lineRule="auto"/>
-        <w:ind w:left="0"/>
-        <w:rPr>
-          <w:b/>
-          <w:sz w:val="24"/>
-          <w:szCs w:val="24"/>
-        </w:rPr>
-      </w:pPr>
-      <w:r>
-        <w:rPr>
-          <w:b/>
-          <w:sz w:val="24"/>
-          <w:szCs w:val="24"/>
-        </w:rPr>
-        <w:t>*Adjunto imagen del error del comando “</w:t>
-      </w:r>
-      <w:proofErr w:type="spellStart"/>
-      <w:r>
-        <w:rPr>
-          <w:b/>
-          <w:sz w:val="24"/>
-          <w:szCs w:val="24"/>
-        </w:rPr>
-        <w:t>git</w:t>
-      </w:r>
-      <w:proofErr w:type="spellEnd"/>
-      <w:r>
-        <w:rPr>
-          <w:b/>
-          <w:sz w:val="24"/>
-          <w:szCs w:val="24"/>
-        </w:rPr>
-        <w:t xml:space="preserve"> </w:t>
-      </w:r>
-      <w:proofErr w:type="spellStart"/>
-      <w:r>
-        <w:rPr>
-          <w:b/>
-          <w:sz w:val="24"/>
-          <w:szCs w:val="24"/>
-        </w:rPr>
-        <w:t>pull</w:t>
-      </w:r>
-      <w:proofErr w:type="spellEnd"/>
-      <w:r>
-        <w:rPr>
-          <w:b/>
-          <w:sz w:val="24"/>
-          <w:szCs w:val="24"/>
-        </w:rPr>
-        <w:t xml:space="preserve"> </w:t>
-      </w:r>
-      <w:proofErr w:type="spellStart"/>
-      <w:r>
-        <w:rPr>
-          <w:b/>
-          <w:sz w:val="24"/>
-          <w:szCs w:val="24"/>
-        </w:rPr>
-        <w:t>origin</w:t>
-      </w:r>
-      <w:proofErr w:type="spellEnd"/>
-      <w:r>
-        <w:rPr>
-          <w:b/>
-          <w:sz w:val="24"/>
-          <w:szCs w:val="24"/>
-        </w:rPr>
-        <w:t xml:space="preserve"> </w:t>
-      </w:r>
-      <w:proofErr w:type="spellStart"/>
-      <w:r>
-        <w:rPr>
-          <w:b/>
-          <w:sz w:val="24"/>
-          <w:szCs w:val="24"/>
-        </w:rPr>
-        <w:t>main</w:t>
-      </w:r>
-      <w:proofErr w:type="spellEnd"/>
-      <w:r>
-        <w:rPr>
-          <w:b/>
-          <w:sz w:val="24"/>
-          <w:szCs w:val="24"/>
-        </w:rPr>
-        <w:t>”:</w:t>
-      </w:r>
-    </w:p>
-    <w:p>
-      <w:pPr>
-        <w:pStyle w:val="Prrafodelista"/>
-        <w:spacing w:line="276" w:lineRule="auto"/>
-        <w:rPr>
-          <w:b/>
-          <w:sz w:val="24"/>
-          <w:szCs w:val="24"/>
-        </w:rPr>
-      </w:pPr>
     </w:p>
     <w:sectPr>
       <w:headerReference w:type="default" r:id="rId15"/>
@@ -8940,7 +9131,7 @@
             </wp:anchor>
           </w:drawing>
         </mc:Choice>
-        <mc:Fallback xmlns:dgm="http://schemas.openxmlformats.org/drawingml/2006/diagram" xmlns:lc="http://schemas.openxmlformats.org/drawingml/2006/lockedCanvas" xmlns:c="http://schemas.openxmlformats.org/drawingml/2006/chart" xmlns:pic="http://schemas.openxmlformats.org/drawingml/2006/picture" xmlns:a="http://schemas.openxmlformats.org/drawingml/2006/main" xmlns:sl="http://schemas.openxmlformats.org/schemaLibrary/2006/main">
+        <mc:Fallback xmlns:sl="http://schemas.openxmlformats.org/schemaLibrary/2006/main" xmlns:a="http://schemas.openxmlformats.org/drawingml/2006/main" xmlns:pic="http://schemas.openxmlformats.org/drawingml/2006/picture" xmlns:c="http://schemas.openxmlformats.org/drawingml/2006/chart" xmlns:lc="http://schemas.openxmlformats.org/drawingml/2006/lockedCanvas" xmlns:dgm="http://schemas.openxmlformats.org/drawingml/2006/diagram">
           <w:drawing>
             <wp:anchor allowOverlap="1" behindDoc="0" distB="0" distT="0" distL="114300" distR="114300" hidden="0" layoutInCell="1" locked="0" relativeHeight="0" simplePos="0">
               <wp:simplePos x="0" y="0"/>
@@ -10747,6 +10938,7 @@
   <w:style w:type="character" w:default="1" w:styleId="Fuentedeprrafopredeter">
     <w:name w:val="Default Paragraph Font"/>
     <w:uiPriority w:val="1"/>
+    <w:semiHidden/>
     <w:unhideWhenUsed/>
   </w:style>
   <w:style w:type="table" w:default="1" w:styleId="Tablanormal">
@@ -10906,9 +11098,7 @@
       <w:tblStyleRowBandSize w:val="1"/>
       <w:tblStyleColBandSize w:val="1"/>
       <w:tblCellMar>
-        <w:top w:w="0" w:type="dxa"/>
         <w:left w:w="108" w:type="dxa"/>
-        <w:bottom w:w="0" w:type="dxa"/>
         <w:right w:w="108" w:type="dxa"/>
       </w:tblCellMar>
     </w:tblPr>
@@ -10922,9 +11112,7 @@
       <w:tblStyleRowBandSize w:val="1"/>
       <w:tblStyleColBandSize w:val="1"/>
       <w:tblCellMar>
-        <w:top w:w="0" w:type="dxa"/>
         <w:left w:w="108" w:type="dxa"/>
-        <w:bottom w:w="0" w:type="dxa"/>
         <w:right w:w="108" w:type="dxa"/>
       </w:tblCellMar>
     </w:tblPr>
@@ -10938,9 +11126,7 @@
       <w:tblStyleRowBandSize w:val="1"/>
       <w:tblStyleColBandSize w:val="1"/>
       <w:tblCellMar>
-        <w:top w:w="0" w:type="dxa"/>
         <w:left w:w="108" w:type="dxa"/>
-        <w:bottom w:w="0" w:type="dxa"/>
         <w:right w:w="108" w:type="dxa"/>
       </w:tblCellMar>
     </w:tblPr>
@@ -10954,9 +11140,7 @@
       <w:tblStyleRowBandSize w:val="1"/>
       <w:tblStyleColBandSize w:val="1"/>
       <w:tblCellMar>
-        <w:top w:w="0" w:type="dxa"/>
         <w:left w:w="108" w:type="dxa"/>
-        <w:bottom w:w="0" w:type="dxa"/>
         <w:right w:w="108" w:type="dxa"/>
       </w:tblCellMar>
     </w:tblPr>
@@ -10970,9 +11154,7 @@
       <w:tblStyleRowBandSize w:val="1"/>
       <w:tblStyleColBandSize w:val="1"/>
       <w:tblCellMar>
-        <w:top w:w="0" w:type="dxa"/>
         <w:left w:w="108" w:type="dxa"/>
-        <w:bottom w:w="0" w:type="dxa"/>
         <w:right w:w="108" w:type="dxa"/>
       </w:tblCellMar>
     </w:tblPr>
@@ -10986,9 +11168,7 @@
       <w:tblStyleRowBandSize w:val="1"/>
       <w:tblStyleColBandSize w:val="1"/>
       <w:tblCellMar>
-        <w:top w:w="0" w:type="dxa"/>
         <w:left w:w="108" w:type="dxa"/>
-        <w:bottom w:w="0" w:type="dxa"/>
         <w:right w:w="108" w:type="dxa"/>
       </w:tblCellMar>
     </w:tblPr>
@@ -11002,9 +11182,7 @@
       <w:tblStyleRowBandSize w:val="1"/>
       <w:tblStyleColBandSize w:val="1"/>
       <w:tblCellMar>
-        <w:top w:w="0" w:type="dxa"/>
         <w:left w:w="108" w:type="dxa"/>
-        <w:bottom w:w="0" w:type="dxa"/>
         <w:right w:w="108" w:type="dxa"/>
       </w:tblCellMar>
     </w:tblPr>
@@ -11018,9 +11196,7 @@
       <w:tblStyleRowBandSize w:val="1"/>
       <w:tblStyleColBandSize w:val="1"/>
       <w:tblCellMar>
-        <w:top w:w="0" w:type="dxa"/>
         <w:left w:w="108" w:type="dxa"/>
-        <w:bottom w:w="0" w:type="dxa"/>
         <w:right w:w="108" w:type="dxa"/>
       </w:tblCellMar>
     </w:tblPr>
@@ -11034,9 +11210,7 @@
       <w:tblStyleRowBandSize w:val="1"/>
       <w:tblStyleColBandSize w:val="1"/>
       <w:tblCellMar>
-        <w:top w:w="0" w:type="dxa"/>
         <w:left w:w="108" w:type="dxa"/>
-        <w:bottom w:w="0" w:type="dxa"/>
         <w:right w:w="108" w:type="dxa"/>
       </w:tblCellMar>
     </w:tblPr>
@@ -11050,9 +11224,7 @@
       <w:tblStyleRowBandSize w:val="1"/>
       <w:tblStyleColBandSize w:val="1"/>
       <w:tblCellMar>
-        <w:top w:w="0" w:type="dxa"/>
         <w:left w:w="108" w:type="dxa"/>
-        <w:bottom w:w="0" w:type="dxa"/>
         <w:right w:w="108" w:type="dxa"/>
       </w:tblCellMar>
     </w:tblPr>
@@ -11066,9 +11238,7 @@
       <w:tblStyleRowBandSize w:val="1"/>
       <w:tblStyleColBandSize w:val="1"/>
       <w:tblCellMar>
-        <w:top w:w="0" w:type="dxa"/>
         <w:left w:w="108" w:type="dxa"/>
-        <w:bottom w:w="0" w:type="dxa"/>
         <w:right w:w="108" w:type="dxa"/>
       </w:tblCellMar>
     </w:tblPr>

</xml_diff>